<commit_message>
and chang in configuration , new tests
</commit_message>
<xml_diff>
--- a/resources/TheShareTestCase.docx
+++ b/resources/TheShareTestCase.docx
@@ -22,40 +22,70 @@
           <w:ilvl w:val="0"/>
           <w:numId w:val="1"/>
         </w:numPr>
-      </w:pPr>
-      <w:r>
+        <w:rPr>
+          <w:highlight w:val="green"/>
+        </w:rPr>
+      </w:pPr>
+      <w:r>
+        <w:rPr>
+          <w:highlight w:val="green"/>
+        </w:rPr>
         <w:t xml:space="preserve">Sprawdzenia czy  Przyciski </w:t>
       </w:r>
       <w:proofErr w:type="spellStart"/>
       <w:r>
+        <w:rPr>
+          <w:highlight w:val="green"/>
+        </w:rPr>
         <w:t>Share</w:t>
       </w:r>
       <w:proofErr w:type="spellEnd"/>
       <w:r>
+        <w:rPr>
+          <w:highlight w:val="green"/>
+        </w:rPr>
         <w:t xml:space="preserve">, </w:t>
       </w:r>
       <w:proofErr w:type="spellStart"/>
       <w:r>
+        <w:rPr>
+          <w:highlight w:val="green"/>
+        </w:rPr>
         <w:t>Your</w:t>
       </w:r>
       <w:proofErr w:type="spellEnd"/>
       <w:r>
+        <w:rPr>
+          <w:highlight w:val="green"/>
+        </w:rPr>
         <w:t xml:space="preserve"> profile   </w:t>
       </w:r>
       <w:proofErr w:type="spellStart"/>
       <w:r>
+        <w:rPr>
+          <w:highlight w:val="green"/>
+        </w:rPr>
         <w:t>Filter</w:t>
       </w:r>
       <w:proofErr w:type="spellEnd"/>
       <w:r>
+        <w:rPr>
+          <w:highlight w:val="green"/>
+        </w:rPr>
         <w:t xml:space="preserve"> </w:t>
       </w:r>
       <w:proofErr w:type="spellStart"/>
       <w:r>
+        <w:rPr>
+          <w:highlight w:val="green"/>
+        </w:rPr>
         <w:t>fees</w:t>
       </w:r>
       <w:proofErr w:type="spellEnd"/>
       <w:r>
+        <w:rPr>
+          <w:highlight w:val="green"/>
+        </w:rPr>
         <w:t xml:space="preserve">  i notyfikacji są widoczne </w:t>
       </w:r>
     </w:p>
@@ -66,28 +96,49 @@
           <w:ilvl w:val="0"/>
           <w:numId w:val="1"/>
         </w:numPr>
-      </w:pPr>
-      <w:r>
+        <w:rPr>
+          <w:highlight w:val="green"/>
+        </w:rPr>
+      </w:pPr>
+      <w:r>
+        <w:rPr>
+          <w:highlight w:val="green"/>
+        </w:rPr>
         <w:t xml:space="preserve">Sprawdzić czy post zawiera  </w:t>
       </w:r>
       <w:proofErr w:type="spellStart"/>
       <w:r>
+        <w:rPr>
+          <w:highlight w:val="green"/>
+        </w:rPr>
         <w:t>Nazwe</w:t>
       </w:r>
       <w:proofErr w:type="spellEnd"/>
       <w:r>
+        <w:rPr>
+          <w:highlight w:val="green"/>
+        </w:rPr>
         <w:t xml:space="preserve"> , </w:t>
       </w:r>
       <w:proofErr w:type="spellStart"/>
       <w:r>
+        <w:rPr>
+          <w:highlight w:val="green"/>
+        </w:rPr>
         <w:t>Date</w:t>
       </w:r>
       <w:proofErr w:type="spellEnd"/>
       <w:r>
+        <w:rPr>
+          <w:highlight w:val="green"/>
+        </w:rPr>
         <w:t xml:space="preserve">  i  Przycisk </w:t>
       </w:r>
       <w:proofErr w:type="spellStart"/>
       <w:r>
+        <w:rPr>
+          <w:highlight w:val="green"/>
+        </w:rPr>
         <w:t>Responce</w:t>
       </w:r>
       <w:proofErr w:type="spellEnd"/>
@@ -99,28 +150,49 @@
           <w:ilvl w:val="0"/>
           <w:numId w:val="1"/>
         </w:numPr>
-      </w:pPr>
-      <w:r>
-        <w:t xml:space="preserve">Sprawdzić przejście do </w:t>
-      </w:r>
-      <w:proofErr w:type="spellStart"/>
-      <w:r>
+        <w:rPr>
+          <w:highlight w:val="green"/>
+        </w:rPr>
+      </w:pPr>
+      <w:r>
+        <w:rPr>
+          <w:highlight w:val="green"/>
+        </w:rPr>
+        <w:t>Spra</w:t>
+      </w:r>
+      <w:r>
+        <w:rPr>
+          <w:highlight w:val="green"/>
+        </w:rPr>
+        <w:t xml:space="preserve">wdzić przejście do </w:t>
+      </w:r>
+      <w:proofErr w:type="spellStart"/>
+      <w:r>
+        <w:rPr>
+          <w:highlight w:val="green"/>
+        </w:rPr>
         <w:t>Filter</w:t>
       </w:r>
       <w:proofErr w:type="spellEnd"/>
       <w:r>
+        <w:rPr>
+          <w:highlight w:val="green"/>
+        </w:rPr>
         <w:t xml:space="preserve"> </w:t>
       </w:r>
       <w:proofErr w:type="spellStart"/>
       <w:r>
+        <w:rPr>
+          <w:highlight w:val="green"/>
+        </w:rPr>
         <w:t>Feed</w:t>
       </w:r>
       <w:proofErr w:type="spellEnd"/>
       <w:r>
+        <w:rPr>
+          <w:highlight w:val="green"/>
+        </w:rPr>
         <w:t xml:space="preserve"> </w:t>
-      </w:r>
-      <w:r>
-        <w:t>(Dodać sprawdzanie gdzie jestem)</w:t>
       </w:r>
     </w:p>
     <w:p>
@@ -130,22 +202,35 @@
           <w:ilvl w:val="0"/>
           <w:numId w:val="1"/>
         </w:numPr>
-      </w:pPr>
-      <w:r>
-        <w:t xml:space="preserve">Sprawdzić przejście do </w:t>
-      </w:r>
-      <w:proofErr w:type="spellStart"/>
-      <w:r>
+        <w:rPr>
+          <w:highlight w:val="green"/>
+        </w:rPr>
+      </w:pPr>
+      <w:r>
+        <w:rPr>
+          <w:highlight w:val="green"/>
+        </w:rPr>
+        <w:t>Sprawd</w:t>
+      </w:r>
+      <w:r>
+        <w:rPr>
+          <w:highlight w:val="green"/>
+        </w:rPr>
+        <w:t xml:space="preserve">zić przejście do </w:t>
+      </w:r>
+      <w:proofErr w:type="spellStart"/>
+      <w:r>
+        <w:rPr>
+          <w:highlight w:val="green"/>
+        </w:rPr>
         <w:t>Yoiur</w:t>
       </w:r>
       <w:proofErr w:type="spellEnd"/>
       <w:r>
+        <w:rPr>
+          <w:highlight w:val="green"/>
+        </w:rPr>
         <w:t xml:space="preserve"> profile </w:t>
-      </w:r>
-      <w:bookmarkStart w:id="0" w:name="_GoBack"/>
-      <w:bookmarkEnd w:id="0"/>
-      <w:r>
-        <w:t>(Dodać sprawdzanie gdzie jestem)</w:t>
       </w:r>
     </w:p>
     <w:p>
@@ -155,12 +240,21 @@
           <w:ilvl w:val="0"/>
           <w:numId w:val="1"/>
         </w:numPr>
-      </w:pPr>
-      <w:r>
-        <w:t xml:space="preserve">Sprawdzić przejście do notyfikacji </w:t>
-      </w:r>
-      <w:r>
-        <w:t>(Dodać sprawdzanie gdzie jestem)</w:t>
+        <w:rPr>
+          <w:highlight w:val="green"/>
+        </w:rPr>
+      </w:pPr>
+      <w:r>
+        <w:rPr>
+          <w:highlight w:val="green"/>
+        </w:rPr>
+        <w:t>Spraw</w:t>
+      </w:r>
+      <w:r>
+        <w:rPr>
+          <w:highlight w:val="green"/>
+        </w:rPr>
+        <w:t xml:space="preserve">dzić przejście do notyfikacji </w:t>
       </w:r>
     </w:p>
     <w:p>
@@ -170,21 +264,32 @@
           <w:ilvl w:val="0"/>
           <w:numId w:val="1"/>
         </w:numPr>
-      </w:pPr>
-      <w:r>
+        <w:rPr>
+          <w:highlight w:val="green"/>
+        </w:rPr>
+      </w:pPr>
+      <w:r>
+        <w:rPr>
+          <w:highlight w:val="green"/>
+        </w:rPr>
         <w:t xml:space="preserve">Sprawdzić przejście do </w:t>
       </w:r>
       <w:proofErr w:type="spellStart"/>
       <w:r>
+        <w:rPr>
+          <w:highlight w:val="green"/>
+        </w:rPr>
         <w:t>Share</w:t>
       </w:r>
       <w:proofErr w:type="spellEnd"/>
       <w:r>
+        <w:rPr>
+          <w:highlight w:val="green"/>
+        </w:rPr>
         <w:t xml:space="preserve"> </w:t>
       </w:r>
-      <w:r>
-        <w:t>(Dodać sprawdzanie gdzie jestem)</w:t>
-      </w:r>
+      <w:bookmarkStart w:id="0" w:name="_GoBack"/>
+      <w:bookmarkEnd w:id="0"/>
     </w:p>
     <w:sectPr>
       <w:pgSz w:w="11906" w:h="16838"/>

</xml_diff>

<commit_message>
add test to compose message view
</commit_message>
<xml_diff>
--- a/resources/TheShareTestCase.docx
+++ b/resources/TheShareTestCase.docx
@@ -3,16 +3,16 @@
 <w:document xmlns:wpc="http://schemas.microsoft.com/office/word/2010/wordprocessingCanvas" xmlns:mc="http://schemas.openxmlformats.org/markup-compatibility/2006" xmlns:o="urn:schemas-microsoft-com:office:office" xmlns:r="http://schemas.openxmlformats.org/officeDocument/2006/relationships" xmlns:m="http://schemas.openxmlformats.org/officeDocument/2006/math" xmlns:v="urn:schemas-microsoft-com:vml" xmlns:wp14="http://schemas.microsoft.com/office/word/2010/wordprocessingDrawing" xmlns:wp="http://schemas.openxmlformats.org/drawingml/2006/wordprocessingDrawing" xmlns:w10="urn:schemas-microsoft-com:office:word" xmlns:w="http://schemas.openxmlformats.org/wordprocessingml/2006/main" xmlns:w14="http://schemas.microsoft.com/office/word/2010/wordml" xmlns:w15="http://schemas.microsoft.com/office/word/2012/wordml" xmlns:wpg="http://schemas.microsoft.com/office/word/2010/wordprocessingGroup" xmlns:wpi="http://schemas.microsoft.com/office/word/2010/wordprocessingInk" xmlns:wne="http://schemas.microsoft.com/office/word/2006/wordml" xmlns:wps="http://schemas.microsoft.com/office/word/2010/wordprocessingShape" mc:Ignorable="w14 w15 wp14">
   <w:body>
     <w:p>
-      <w:r>
-        <w:t xml:space="preserve">Strona główna  (Wall </w:t>
-      </w:r>
-      <w:proofErr w:type="spellStart"/>
-      <w:r>
-        <w:t>Page</w:t>
-      </w:r>
-      <w:proofErr w:type="spellEnd"/>
-      <w:r>
-        <w:t>)</w:t>
+      <w:pPr>
+        <w:rPr>
+          <w:b/>
+        </w:rPr>
+      </w:pPr>
+      <w:r>
+        <w:rPr>
+          <w:b/>
+        </w:rPr>
+        <w:t>Strona główna  (Wall Page)</w:t>
       </w:r>
     </w:p>
     <w:p>
@@ -22,71 +22,9 @@
           <w:ilvl w:val="0"/>
           <w:numId w:val="1"/>
         </w:numPr>
-        <w:rPr>
-          <w:highlight w:val="green"/>
-        </w:rPr>
-      </w:pPr>
-      <w:r>
-        <w:rPr>
-          <w:highlight w:val="green"/>
-        </w:rPr>
-        <w:t xml:space="preserve">Sprawdzenia czy  Przyciski </w:t>
-      </w:r>
-      <w:proofErr w:type="spellStart"/>
-      <w:r>
-        <w:rPr>
-          <w:highlight w:val="green"/>
-        </w:rPr>
-        <w:t>Share</w:t>
-      </w:r>
-      <w:proofErr w:type="spellEnd"/>
-      <w:r>
-        <w:rPr>
-          <w:highlight w:val="green"/>
-        </w:rPr>
-        <w:t xml:space="preserve">, </w:t>
-      </w:r>
-      <w:proofErr w:type="spellStart"/>
-      <w:r>
-        <w:rPr>
-          <w:highlight w:val="green"/>
-        </w:rPr>
-        <w:t>Your</w:t>
-      </w:r>
-      <w:proofErr w:type="spellEnd"/>
-      <w:r>
-        <w:rPr>
-          <w:highlight w:val="green"/>
-        </w:rPr>
-        <w:t xml:space="preserve"> profile   </w:t>
-      </w:r>
-      <w:proofErr w:type="spellStart"/>
-      <w:r>
-        <w:rPr>
-          <w:highlight w:val="green"/>
-        </w:rPr>
-        <w:t>Filter</w:t>
-      </w:r>
-      <w:proofErr w:type="spellEnd"/>
-      <w:r>
-        <w:rPr>
-          <w:highlight w:val="green"/>
-        </w:rPr>
-        <w:t xml:space="preserve"> </w:t>
-      </w:r>
-      <w:proofErr w:type="spellStart"/>
-      <w:r>
-        <w:rPr>
-          <w:highlight w:val="green"/>
-        </w:rPr>
-        <w:t>fees</w:t>
-      </w:r>
-      <w:proofErr w:type="spellEnd"/>
-      <w:r>
-        <w:rPr>
-          <w:highlight w:val="green"/>
-        </w:rPr>
-        <w:t xml:space="preserve">  i notyfikacji są widoczne </w:t>
+      </w:pPr>
+      <w:r>
+        <w:t xml:space="preserve">Sprawdzenia czy  Przyciski Share, Your profile   Filter fees  i notyfikacji są widoczne </w:t>
       </w:r>
     </w:p>
     <w:p>
@@ -104,44 +42,8 @@
         <w:rPr>
           <w:highlight w:val="green"/>
         </w:rPr>
-        <w:t xml:space="preserve">Sprawdzić czy post zawiera  </w:t>
-      </w:r>
-      <w:proofErr w:type="spellStart"/>
-      <w:r>
-        <w:rPr>
-          <w:highlight w:val="green"/>
-        </w:rPr>
-        <w:t>Nazwe</w:t>
-      </w:r>
-      <w:proofErr w:type="spellEnd"/>
-      <w:r>
-        <w:rPr>
-          <w:highlight w:val="green"/>
-        </w:rPr>
-        <w:t xml:space="preserve"> , </w:t>
-      </w:r>
-      <w:proofErr w:type="spellStart"/>
-      <w:r>
-        <w:rPr>
-          <w:highlight w:val="green"/>
-        </w:rPr>
-        <w:t>Date</w:t>
-      </w:r>
-      <w:proofErr w:type="spellEnd"/>
-      <w:r>
-        <w:rPr>
-          <w:highlight w:val="green"/>
-        </w:rPr>
-        <w:t xml:space="preserve">  i  Przycisk </w:t>
-      </w:r>
-      <w:proofErr w:type="spellStart"/>
-      <w:r>
-        <w:rPr>
-          <w:highlight w:val="green"/>
-        </w:rPr>
-        <w:t>Responce</w:t>
-      </w:r>
-      <w:proofErr w:type="spellEnd"/>
+        <w:t>Sprawdzić czy post zawiera  Nazwe , Date  i  Przycisk Responce</w:t>
+      </w:r>
     </w:p>
     <w:p>
       <w:pPr>
@@ -164,35 +66,7 @@
         <w:rPr>
           <w:highlight w:val="green"/>
         </w:rPr>
-        <w:t xml:space="preserve">wdzić przejście do </w:t>
-      </w:r>
-      <w:proofErr w:type="spellStart"/>
-      <w:r>
-        <w:rPr>
-          <w:highlight w:val="green"/>
-        </w:rPr>
-        <w:t>Filter</w:t>
-      </w:r>
-      <w:proofErr w:type="spellEnd"/>
-      <w:r>
-        <w:rPr>
-          <w:highlight w:val="green"/>
-        </w:rPr>
-        <w:t xml:space="preserve"> </w:t>
-      </w:r>
-      <w:proofErr w:type="spellStart"/>
-      <w:r>
-        <w:rPr>
-          <w:highlight w:val="green"/>
-        </w:rPr>
-        <w:t>Feed</w:t>
-      </w:r>
-      <w:proofErr w:type="spellEnd"/>
-      <w:r>
-        <w:rPr>
-          <w:highlight w:val="green"/>
-        </w:rPr>
-        <w:t xml:space="preserve"> </w:t>
+        <w:t xml:space="preserve">wdzić przejście do Filter Feed </w:t>
       </w:r>
     </w:p>
     <w:p>
@@ -216,21 +90,7 @@
         <w:rPr>
           <w:highlight w:val="green"/>
         </w:rPr>
-        <w:t xml:space="preserve">zić przejście do </w:t>
-      </w:r>
-      <w:proofErr w:type="spellStart"/>
-      <w:r>
-        <w:rPr>
-          <w:highlight w:val="green"/>
-        </w:rPr>
-        <w:t>Yoiur</w:t>
-      </w:r>
-      <w:proofErr w:type="spellEnd"/>
-      <w:r>
-        <w:rPr>
-          <w:highlight w:val="green"/>
-        </w:rPr>
-        <w:t xml:space="preserve"> profile </w:t>
+        <w:t xml:space="preserve">zić przejście do Yoiur profile </w:t>
       </w:r>
     </w:p>
     <w:p>
@@ -272,24 +132,115 @@
         <w:rPr>
           <w:highlight w:val="green"/>
         </w:rPr>
-        <w:t xml:space="preserve">Sprawdzić przejście do </w:t>
-      </w:r>
-      <w:proofErr w:type="spellStart"/>
-      <w:r>
-        <w:rPr>
-          <w:highlight w:val="green"/>
-        </w:rPr>
-        <w:t>Share</w:t>
-      </w:r>
-      <w:proofErr w:type="spellEnd"/>
-      <w:r>
-        <w:rPr>
-          <w:highlight w:val="green"/>
-        </w:rPr>
-        <w:t xml:space="preserve"> </w:t>
-      </w:r>
+        <w:t xml:space="preserve">Sprawdzić przejście do Share </w:t>
+      </w:r>
+    </w:p>
+    <w:p>
+      <w:pPr>
+        <w:rPr>
+          <w:b/>
+        </w:rPr>
+      </w:pPr>
+      <w:r>
+        <w:rPr>
+          <w:b/>
+        </w:rPr>
+        <w:t>Dodawanie wiadomości tekstowej</w:t>
+      </w:r>
+    </w:p>
+    <w:p>
+      <w:pPr>
+        <w:pStyle w:val="Akapitzlist"/>
+        <w:numPr>
+          <w:ilvl w:val="0"/>
+          <w:numId w:val="2"/>
+        </w:numPr>
+        <w:rPr>
+          <w:highlight w:val="green"/>
+          <w:lang w:val="en-US"/>
+        </w:rPr>
+      </w:pPr>
+      <w:r>
+        <w:rPr>
+          <w:highlight w:val="green"/>
+          <w:lang w:val="en-US"/>
+        </w:rPr>
+        <w:t>Sprawdzić czy ekran ma tytul „Compose text message..”</w:t>
+      </w:r>
+    </w:p>
+    <w:p>
+      <w:pPr>
+        <w:pStyle w:val="Akapitzlist"/>
+        <w:numPr>
+          <w:ilvl w:val="0"/>
+          <w:numId w:val="2"/>
+        </w:numPr>
+        <w:rPr>
+          <w:highlight w:val="green"/>
+        </w:rPr>
+      </w:pPr>
+      <w:r>
+        <w:rPr>
+          <w:highlight w:val="green"/>
+        </w:rPr>
+        <w:t xml:space="preserve">Sprawdzic czy Elemety Done, pole tekstowe sa dostepne </w:t>
+      </w:r>
+    </w:p>
+    <w:p>
+      <w:pPr>
+        <w:pStyle w:val="Akapitzlist"/>
+        <w:numPr>
+          <w:ilvl w:val="0"/>
+          <w:numId w:val="2"/>
+        </w:numPr>
+        <w:rPr>
+          <w:highlight w:val="green"/>
+        </w:rPr>
+      </w:pPr>
       <w:bookmarkStart w:id="0" w:name="_GoBack"/>
       <w:bookmarkEnd w:id="0"/>
+      <w:r>
+        <w:rPr>
+          <w:highlight w:val="green"/>
+        </w:rPr>
+        <w:t>Sprawdzić parametry showe to są dostępne (data Provider)</w:t>
+      </w:r>
+    </w:p>
+    <w:p>
+      <w:pPr>
+        <w:pStyle w:val="Akapitzlist"/>
+        <w:numPr>
+          <w:ilvl w:val="0"/>
+          <w:numId w:val="2"/>
+        </w:numPr>
+      </w:pPr>
+      <w:r>
+        <w:t>Sprawdzić działanie zaznaczania ostatniego elementu , czy przycisk się pojawia</w:t>
+      </w:r>
+    </w:p>
+    <w:p>
+      <w:pPr>
+        <w:pStyle w:val="Akapitzlist"/>
+        <w:numPr>
+          <w:ilvl w:val="0"/>
+          <w:numId w:val="2"/>
+        </w:numPr>
+      </w:pPr>
+      <w:r>
+        <w:t>Sprawdzić zależności miedzy checkboxami</w:t>
+      </w:r>
+    </w:p>
+    <w:p>
+      <w:pPr>
+        <w:pStyle w:val="Akapitzlist"/>
+        <w:numPr>
+          <w:ilvl w:val="0"/>
+          <w:numId w:val="2"/>
+        </w:numPr>
+      </w:pPr>
+      <w:r>
+        <w:t>Sprawdzić czy po wybraniu done przechodzi do listy</w:t>
+      </w:r>
     </w:p>
     <w:sectPr>
       <w:pgSz w:w="11906" w:h="16838"/>
@@ -304,6 +255,92 @@
 <file path=word/numbering.xml><?xml version="1.0" encoding="utf-8"?>
 <w:numbering xmlns:wpc="http://schemas.microsoft.com/office/word/2010/wordprocessingCanvas" xmlns:mc="http://schemas.openxmlformats.org/markup-compatibility/2006" xmlns:o="urn:schemas-microsoft-com:office:office" xmlns:r="http://schemas.openxmlformats.org/officeDocument/2006/relationships" xmlns:m="http://schemas.openxmlformats.org/officeDocument/2006/math" xmlns:v="urn:schemas-microsoft-com:vml" xmlns:wp14="http://schemas.microsoft.com/office/word/2010/wordprocessingDrawing" xmlns:wp="http://schemas.openxmlformats.org/drawingml/2006/wordprocessingDrawing" xmlns:w10="urn:schemas-microsoft-com:office:word" xmlns:w="http://schemas.openxmlformats.org/wordprocessingml/2006/main" xmlns:w14="http://schemas.microsoft.com/office/word/2010/wordml" xmlns:w15="http://schemas.microsoft.com/office/word/2012/wordml" xmlns:wpg="http://schemas.microsoft.com/office/word/2010/wordprocessingGroup" xmlns:wpi="http://schemas.microsoft.com/office/word/2010/wordprocessingInk" xmlns:wne="http://schemas.microsoft.com/office/word/2006/wordml" xmlns:wps="http://schemas.microsoft.com/office/word/2010/wordprocessingShape" mc:Ignorable="w14 w15 wp14">
   <w:abstractNum w:abstractNumId="0">
+    <w:nsid w:val="59F55D18"/>
+    <w:multiLevelType w:val="hybridMultilevel"/>
+    <w:tmpl w:val="75A48646"/>
+    <w:lvl w:ilvl="0" w:tplc="0415000F">
+      <w:start w:val="1"/>
+      <w:numFmt w:val="decimal"/>
+      <w:lvlText w:val="%1."/>
+      <w:lvlJc w:val="left"/>
+      <w:pPr>
+        <w:ind w:left="720" w:hanging="360"/>
+      </w:pPr>
+    </w:lvl>
+    <w:lvl w:ilvl="1" w:tplc="04150019" w:tentative="1">
+      <w:start w:val="1"/>
+      <w:numFmt w:val="lowerLetter"/>
+      <w:lvlText w:val="%2."/>
+      <w:lvlJc w:val="left"/>
+      <w:pPr>
+        <w:ind w:left="1440" w:hanging="360"/>
+      </w:pPr>
+    </w:lvl>
+    <w:lvl w:ilvl="2" w:tplc="0415001B" w:tentative="1">
+      <w:start w:val="1"/>
+      <w:numFmt w:val="lowerRoman"/>
+      <w:lvlText w:val="%3."/>
+      <w:lvlJc w:val="right"/>
+      <w:pPr>
+        <w:ind w:left="2160" w:hanging="180"/>
+      </w:pPr>
+    </w:lvl>
+    <w:lvl w:ilvl="3" w:tplc="0415000F" w:tentative="1">
+      <w:start w:val="1"/>
+      <w:numFmt w:val="decimal"/>
+      <w:lvlText w:val="%4."/>
+      <w:lvlJc w:val="left"/>
+      <w:pPr>
+        <w:ind w:left="2880" w:hanging="360"/>
+      </w:pPr>
+    </w:lvl>
+    <w:lvl w:ilvl="4" w:tplc="04150019" w:tentative="1">
+      <w:start w:val="1"/>
+      <w:numFmt w:val="lowerLetter"/>
+      <w:lvlText w:val="%5."/>
+      <w:lvlJc w:val="left"/>
+      <w:pPr>
+        <w:ind w:left="3600" w:hanging="360"/>
+      </w:pPr>
+    </w:lvl>
+    <w:lvl w:ilvl="5" w:tplc="0415001B" w:tentative="1">
+      <w:start w:val="1"/>
+      <w:numFmt w:val="lowerRoman"/>
+      <w:lvlText w:val="%6."/>
+      <w:lvlJc w:val="right"/>
+      <w:pPr>
+        <w:ind w:left="4320" w:hanging="180"/>
+      </w:pPr>
+    </w:lvl>
+    <w:lvl w:ilvl="6" w:tplc="0415000F" w:tentative="1">
+      <w:start w:val="1"/>
+      <w:numFmt w:val="decimal"/>
+      <w:lvlText w:val="%7."/>
+      <w:lvlJc w:val="left"/>
+      <w:pPr>
+        <w:ind w:left="5040" w:hanging="360"/>
+      </w:pPr>
+    </w:lvl>
+    <w:lvl w:ilvl="7" w:tplc="04150019" w:tentative="1">
+      <w:start w:val="1"/>
+      <w:numFmt w:val="lowerLetter"/>
+      <w:lvlText w:val="%8."/>
+      <w:lvlJc w:val="left"/>
+      <w:pPr>
+        <w:ind w:left="5760" w:hanging="360"/>
+      </w:pPr>
+    </w:lvl>
+    <w:lvl w:ilvl="8" w:tplc="0415001B" w:tentative="1">
+      <w:start w:val="1"/>
+      <w:numFmt w:val="lowerRoman"/>
+      <w:lvlText w:val="%9."/>
+      <w:lvlJc w:val="right"/>
+      <w:pPr>
+        <w:ind w:left="6480" w:hanging="180"/>
+      </w:pPr>
+    </w:lvl>
+  </w:abstractNum>
+  <w:abstractNum w:abstractNumId="1">
     <w:nsid w:val="7A7D5BA6"/>
     <w:multiLevelType w:val="hybridMultilevel"/>
     <w:tmpl w:val="C1CC4688"/>
@@ -393,6 +430,9 @@
     </w:lvl>
   </w:abstractNum>
   <w:num w:numId="1">
+    <w:abstractNumId w:val="1"/>
+  </w:num>
+  <w:num w:numId="2">
     <w:abstractNumId w:val="0"/>
   </w:num>
 </w:numbering>
@@ -830,6 +870,104 @@
       <w:contextualSpacing/>
     </w:pPr>
   </w:style>
+  <w:style w:type="character" w:styleId="Odwoaniedokomentarza">
+    <w:name w:val="annotation reference"/>
+    <w:basedOn w:val="Domylnaczcionkaakapitu"/>
+    <w:uiPriority w:val="99"/>
+    <w:semiHidden/>
+    <w:unhideWhenUsed/>
+    <w:rsid w:val="009D3B69"/>
+    <w:rPr>
+      <w:sz w:val="16"/>
+      <w:szCs w:val="16"/>
+    </w:rPr>
+  </w:style>
+  <w:style w:type="paragraph" w:styleId="Tekstkomentarza">
+    <w:name w:val="annotation text"/>
+    <w:basedOn w:val="Normalny"/>
+    <w:link w:val="TekstkomentarzaZnak"/>
+    <w:uiPriority w:val="99"/>
+    <w:semiHidden/>
+    <w:unhideWhenUsed/>
+    <w:rsid w:val="009D3B69"/>
+    <w:pPr>
+      <w:spacing w:line="240" w:lineRule="auto"/>
+    </w:pPr>
+    <w:rPr>
+      <w:sz w:val="20"/>
+      <w:szCs w:val="20"/>
+    </w:rPr>
+  </w:style>
+  <w:style w:type="character" w:customStyle="1" w:styleId="TekstkomentarzaZnak">
+    <w:name w:val="Tekst komentarza Znak"/>
+    <w:basedOn w:val="Domylnaczcionkaakapitu"/>
+    <w:link w:val="Tekstkomentarza"/>
+    <w:uiPriority w:val="99"/>
+    <w:semiHidden/>
+    <w:rsid w:val="009D3B69"/>
+    <w:rPr>
+      <w:sz w:val="20"/>
+      <w:szCs w:val="20"/>
+    </w:rPr>
+  </w:style>
+  <w:style w:type="paragraph" w:styleId="Tematkomentarza">
+    <w:name w:val="annotation subject"/>
+    <w:basedOn w:val="Tekstkomentarza"/>
+    <w:next w:val="Tekstkomentarza"/>
+    <w:link w:val="TematkomentarzaZnak"/>
+    <w:uiPriority w:val="99"/>
+    <w:semiHidden/>
+    <w:unhideWhenUsed/>
+    <w:rsid w:val="009D3B69"/>
+    <w:rPr>
+      <w:b/>
+      <w:bCs/>
+    </w:rPr>
+  </w:style>
+  <w:style w:type="character" w:customStyle="1" w:styleId="TematkomentarzaZnak">
+    <w:name w:val="Temat komentarza Znak"/>
+    <w:basedOn w:val="TekstkomentarzaZnak"/>
+    <w:link w:val="Tematkomentarza"/>
+    <w:uiPriority w:val="99"/>
+    <w:semiHidden/>
+    <w:rsid w:val="009D3B69"/>
+    <w:rPr>
+      <w:b/>
+      <w:bCs/>
+      <w:sz w:val="20"/>
+      <w:szCs w:val="20"/>
+    </w:rPr>
+  </w:style>
+  <w:style w:type="paragraph" w:styleId="Tekstdymka">
+    <w:name w:val="Balloon Text"/>
+    <w:basedOn w:val="Normalny"/>
+    <w:link w:val="TekstdymkaZnak"/>
+    <w:uiPriority w:val="99"/>
+    <w:semiHidden/>
+    <w:unhideWhenUsed/>
+    <w:rsid w:val="009D3B69"/>
+    <w:pPr>
+      <w:spacing w:after="0" w:line="240" w:lineRule="auto"/>
+    </w:pPr>
+    <w:rPr>
+      <w:rFonts w:ascii="Segoe UI" w:hAnsi="Segoe UI" w:cs="Segoe UI"/>
+      <w:sz w:val="18"/>
+      <w:szCs w:val="18"/>
+    </w:rPr>
+  </w:style>
+  <w:style w:type="character" w:customStyle="1" w:styleId="TekstdymkaZnak">
+    <w:name w:val="Tekst dymka Znak"/>
+    <w:basedOn w:val="Domylnaczcionkaakapitu"/>
+    <w:link w:val="Tekstdymka"/>
+    <w:uiPriority w:val="99"/>
+    <w:semiHidden/>
+    <w:rsid w:val="009D3B69"/>
+    <w:rPr>
+      <w:rFonts w:ascii="Segoe UI" w:hAnsi="Segoe UI" w:cs="Segoe UI"/>
+      <w:sz w:val="18"/>
+      <w:szCs w:val="18"/>
+    </w:rPr>
+  </w:style>
 </w:styles>
 </file>
 

</xml_diff>

<commit_message>
Crate test to "Compose text message" Page
</commit_message>
<xml_diff>
--- a/resources/TheShareTestCase.docx
+++ b/resources/TheShareTestCase.docx
@@ -197,8 +197,6 @@
           <w:highlight w:val="green"/>
         </w:rPr>
       </w:pPr>
-      <w:bookmarkStart w:id="0" w:name="_GoBack"/>
-      <w:bookmarkEnd w:id="0"/>
       <w:r>
         <w:rPr>
           <w:highlight w:val="green"/>
@@ -214,10 +212,12 @@
           <w:numId w:val="2"/>
         </w:numPr>
       </w:pPr>
-      <w:r>
-        <w:t>Sprawdzić działanie zaznaczania ostatniego elementu , czy przycisk się pojawia</w:t>
-      </w:r>
-    </w:p>
+      <w:bookmarkStart w:id="0" w:name="_GoBack"/>
+      <w:r>
+        <w:t>Sprawdzić zależności miedzy checkboxami</w:t>
+      </w:r>
+    </w:p>
+    <w:bookmarkEnd w:id="0"/>
     <w:p>
       <w:pPr>
         <w:pStyle w:val="Akapitzlist"/>
@@ -227,7 +227,7 @@
         </w:numPr>
       </w:pPr>
       <w:r>
-        <w:t>Sprawdzić zależności miedzy checkboxami</w:t>
+        <w:t>Sprawdzić działanie zaznaczania ostatniego elementu , czy przycisk się pojawia</w:t>
       </w:r>
     </w:p>
     <w:p>

</xml_diff>

<commit_message>
add  test to dispalyed text message in Wall
</commit_message>
<xml_diff>
--- a/resources/TheShareTestCase.docx
+++ b/resources/TheShareTestCase.docx
@@ -510,8 +510,14 @@
           <w:ilvl w:val="0"/>
           <w:numId w:val="2"/>
         </w:numPr>
-      </w:pPr>
-      <w:r>
+        <w:rPr>
+          <w:highlight w:val="green"/>
+        </w:rPr>
+      </w:pPr>
+      <w:r>
+        <w:rPr>
+          <w:highlight w:val="green"/>
+        </w:rPr>
         <w:t>Sprawdzić działanie zaznaczania ostatniego elementu , czy przycisk się pojawia</w:t>
       </w:r>
     </w:p>
@@ -522,23 +528,68 @@
           <w:ilvl w:val="0"/>
           <w:numId w:val="2"/>
         </w:numPr>
-      </w:pPr>
-      <w:r>
+        <w:rPr>
+          <w:highlight w:val="green"/>
+        </w:rPr>
+      </w:pPr>
+      <w:r>
+        <w:rPr>
+          <w:highlight w:val="green"/>
+        </w:rPr>
         <w:t xml:space="preserve">Sprawdzić czy po wybraniu </w:t>
       </w:r>
       <w:proofErr w:type="spellStart"/>
       <w:r>
+        <w:rPr>
+          <w:highlight w:val="green"/>
+        </w:rPr>
         <w:t>done</w:t>
       </w:r>
       <w:proofErr w:type="spellEnd"/>
       <w:r>
-        <w:t xml:space="preserve"> prz</w:t>
-      </w:r>
+        <w:rPr>
+          <w:highlight w:val="green"/>
+        </w:rPr>
+        <w:t xml:space="preserve"> przechodzi do listy</w:t>
+      </w:r>
+    </w:p>
+    <w:p>
+      <w:pPr>
+        <w:pStyle w:val="Akapitzlist"/>
+        <w:numPr>
+          <w:ilvl w:val="0"/>
+          <w:numId w:val="2"/>
+        </w:numPr>
+      </w:pPr>
+      <w:r>
+        <w:t xml:space="preserve">Sprawdzić walidacje pustych wartości podczas dodawania </w:t>
+      </w:r>
+      <w:proofErr w:type="spellStart"/>
+      <w:r>
+        <w:t>posta</w:t>
+      </w:r>
+      <w:proofErr w:type="spellEnd"/>
+    </w:p>
+    <w:p>
+      <w:pPr>
+        <w:pStyle w:val="Akapitzlist"/>
+        <w:numPr>
+          <w:ilvl w:val="0"/>
+          <w:numId w:val="2"/>
+        </w:numPr>
+      </w:pPr>
+      <w:r>
+        <w:t>Sprawdzić czy przycisk na dole się ukrywa jak się odznaczy widok</w:t>
+      </w:r>
+    </w:p>
+    <w:p>
       <w:bookmarkStart w:id="0" w:name="_GoBack"/>
       <w:bookmarkEnd w:id="0"/>
-      <w:r>
-        <w:t>echodzi do listy</w:t>
-      </w:r>
+    </w:p>
+    <w:p>
+      <w:pPr>
+        <w:pStyle w:val="Akapitzlist"/>
+      </w:pPr>
     </w:p>
     <w:sectPr>
       <w:pgSz w:w="11906" w:h="16838"/>

</xml_diff>

<commit_message>
add next test to fiter page
</commit_message>
<xml_diff>
--- a/resources/TheShareTestCase.docx
+++ b/resources/TheShareTestCase.docx
@@ -600,9 +600,94 @@
         </w:rPr>
         <w:t xml:space="preserve"> Dodawanie wiadomości </w:t>
       </w:r>
+    </w:p>
+    <w:p>
+      <w:pPr>
+        <w:pStyle w:val="Akapitzlist"/>
+        <w:numPr>
+          <w:ilvl w:val="0"/>
+          <w:numId w:val="3"/>
+        </w:numPr>
+      </w:pPr>
+      <w:r>
+        <w:t xml:space="preserve">Dodać </w:t>
+      </w:r>
+      <w:r>
+        <w:t xml:space="preserve"> wiadomości różnej treści </w:t>
+      </w:r>
+    </w:p>
+    <w:p>
+      <w:pPr>
+        <w:rPr>
+          <w:b/>
+        </w:rPr>
+      </w:pPr>
+      <w:proofErr w:type="spellStart"/>
+      <w:r>
+        <w:rPr>
+          <w:b/>
+        </w:rPr>
+        <w:t>Filter</w:t>
+      </w:r>
+      <w:proofErr w:type="spellEnd"/>
+      <w:r>
+        <w:rPr>
+          <w:b/>
+        </w:rPr>
+        <w:t xml:space="preserve"> </w:t>
+      </w:r>
+      <w:proofErr w:type="spellStart"/>
+      <w:r>
+        <w:rPr>
+          <w:b/>
+        </w:rPr>
+        <w:t>feed</w:t>
+      </w:r>
+      <w:proofErr w:type="spellEnd"/>
+    </w:p>
+    <w:p>
+      <w:pPr>
+        <w:pStyle w:val="Akapitzlist"/>
+        <w:numPr>
+          <w:ilvl w:val="0"/>
+          <w:numId w:val="3"/>
+        </w:numPr>
+      </w:pPr>
       <w:bookmarkStart w:id="0" w:name="_GoBack"/>
-      <w:bookmarkEnd w:id="0"/>
-    </w:p>
+      <w:r>
+        <w:t>Sprawdzić wyświetlanie tytułu</w:t>
+      </w:r>
+    </w:p>
+    <w:p>
+      <w:pPr>
+        <w:pStyle w:val="Akapitzlist"/>
+        <w:numPr>
+          <w:ilvl w:val="0"/>
+          <w:numId w:val="3"/>
+        </w:numPr>
+      </w:pPr>
+      <w:r>
+        <w:t xml:space="preserve">Sprawdzić wyświetlanie </w:t>
+      </w:r>
+      <w:proofErr w:type="spellStart"/>
+      <w:r>
+        <w:t>Done</w:t>
+      </w:r>
+      <w:proofErr w:type="spellEnd"/>
+    </w:p>
+    <w:p>
+      <w:pPr>
+        <w:pStyle w:val="Akapitzlist"/>
+        <w:numPr>
+          <w:ilvl w:val="0"/>
+          <w:numId w:val="3"/>
+        </w:numPr>
+      </w:pPr>
+      <w:r>
+        <w:t xml:space="preserve">Sprawdzić zależności miedzy filtrami </w:t>
+      </w:r>
+    </w:p>
+    <w:bookmarkEnd w:id="0"/>
     <w:p>
       <w:pPr>
         <w:pStyle w:val="Akapitzlist"/>
@@ -707,6 +792,92 @@
     </w:lvl>
   </w:abstractNum>
   <w:abstractNum w:abstractNumId="1">
+    <w:nsid w:val="77777203"/>
+    <w:multiLevelType w:val="hybridMultilevel"/>
+    <w:tmpl w:val="B96CFB92"/>
+    <w:lvl w:ilvl="0" w:tplc="0415000F">
+      <w:start w:val="1"/>
+      <w:numFmt w:val="decimal"/>
+      <w:lvlText w:val="%1."/>
+      <w:lvlJc w:val="left"/>
+      <w:pPr>
+        <w:ind w:left="720" w:hanging="360"/>
+      </w:pPr>
+    </w:lvl>
+    <w:lvl w:ilvl="1" w:tplc="04150019" w:tentative="1">
+      <w:start w:val="1"/>
+      <w:numFmt w:val="lowerLetter"/>
+      <w:lvlText w:val="%2."/>
+      <w:lvlJc w:val="left"/>
+      <w:pPr>
+        <w:ind w:left="1440" w:hanging="360"/>
+      </w:pPr>
+    </w:lvl>
+    <w:lvl w:ilvl="2" w:tplc="0415001B" w:tentative="1">
+      <w:start w:val="1"/>
+      <w:numFmt w:val="lowerRoman"/>
+      <w:lvlText w:val="%3."/>
+      <w:lvlJc w:val="right"/>
+      <w:pPr>
+        <w:ind w:left="2160" w:hanging="180"/>
+      </w:pPr>
+    </w:lvl>
+    <w:lvl w:ilvl="3" w:tplc="0415000F" w:tentative="1">
+      <w:start w:val="1"/>
+      <w:numFmt w:val="decimal"/>
+      <w:lvlText w:val="%4."/>
+      <w:lvlJc w:val="left"/>
+      <w:pPr>
+        <w:ind w:left="2880" w:hanging="360"/>
+      </w:pPr>
+    </w:lvl>
+    <w:lvl w:ilvl="4" w:tplc="04150019" w:tentative="1">
+      <w:start w:val="1"/>
+      <w:numFmt w:val="lowerLetter"/>
+      <w:lvlText w:val="%5."/>
+      <w:lvlJc w:val="left"/>
+      <w:pPr>
+        <w:ind w:left="3600" w:hanging="360"/>
+      </w:pPr>
+    </w:lvl>
+    <w:lvl w:ilvl="5" w:tplc="0415001B" w:tentative="1">
+      <w:start w:val="1"/>
+      <w:numFmt w:val="lowerRoman"/>
+      <w:lvlText w:val="%6."/>
+      <w:lvlJc w:val="right"/>
+      <w:pPr>
+        <w:ind w:left="4320" w:hanging="180"/>
+      </w:pPr>
+    </w:lvl>
+    <w:lvl w:ilvl="6" w:tplc="0415000F" w:tentative="1">
+      <w:start w:val="1"/>
+      <w:numFmt w:val="decimal"/>
+      <w:lvlText w:val="%7."/>
+      <w:lvlJc w:val="left"/>
+      <w:pPr>
+        <w:ind w:left="5040" w:hanging="360"/>
+      </w:pPr>
+    </w:lvl>
+    <w:lvl w:ilvl="7" w:tplc="04150019" w:tentative="1">
+      <w:start w:val="1"/>
+      <w:numFmt w:val="lowerLetter"/>
+      <w:lvlText w:val="%8."/>
+      <w:lvlJc w:val="left"/>
+      <w:pPr>
+        <w:ind w:left="5760" w:hanging="360"/>
+      </w:pPr>
+    </w:lvl>
+    <w:lvl w:ilvl="8" w:tplc="0415001B" w:tentative="1">
+      <w:start w:val="1"/>
+      <w:numFmt w:val="lowerRoman"/>
+      <w:lvlText w:val="%9."/>
+      <w:lvlJc w:val="right"/>
+      <w:pPr>
+        <w:ind w:left="6480" w:hanging="180"/>
+      </w:pPr>
+    </w:lvl>
+  </w:abstractNum>
+  <w:abstractNum w:abstractNumId="2">
     <w:nsid w:val="7A7D5BA6"/>
     <w:multiLevelType w:val="hybridMultilevel"/>
     <w:tmpl w:val="C1CC4688"/>
@@ -796,10 +967,13 @@
     </w:lvl>
   </w:abstractNum>
   <w:num w:numId="1">
-    <w:abstractNumId w:val="1"/>
+    <w:abstractNumId w:val="2"/>
   </w:num>
   <w:num w:numId="2">
     <w:abstractNumId w:val="0"/>
+  </w:num>
+  <w:num w:numId="3">
+    <w:abstractNumId w:val="1"/>
   </w:num>
 </w:numbering>
 </file>

</xml_diff>

<commit_message>
add your profile tests
</commit_message>
<xml_diff>
--- a/resources/TheShareTestCase.docx
+++ b/resources/TheShareTestCase.docx
@@ -12,6 +12,103 @@
         <w:rPr>
           <w:b/>
         </w:rPr>
+        <w:fldChar w:fldCharType="begin"/>
+      </w:r>
+      <w:r>
+        <w:rPr>
+          <w:b/>
+        </w:rPr>
+        <w:instrText xml:space="preserve"> HYPERLINK "mailto:appiumtest@wp.pl" </w:instrText>
+      </w:r>
+      <w:r>
+        <w:rPr>
+          <w:b/>
+        </w:rPr>
+        <w:fldChar w:fldCharType="separate"/>
+      </w:r>
+      <w:r>
+        <w:rPr>
+          <w:rStyle w:val="Hipercze"/>
+          <w:b/>
+        </w:rPr>
+        <w:t>appiumtest@wp.pl</w:t>
+      </w:r>
+      <w:r>
+        <w:rPr>
+          <w:b/>
+        </w:rPr>
+        <w:fldChar w:fldCharType="end"/>
+      </w:r>
+    </w:p>
+    <w:p>
+      <w:pPr>
+        <w:rPr>
+          <w:b/>
+        </w:rPr>
+      </w:pPr>
+      <w:hyperlink r:id="rId5" w:history="1">
+        <w:r>
+          <w:rPr>
+            <w:rStyle w:val="Hipercze"/>
+            <w:b/>
+          </w:rPr>
+          <w:t>newuser@gmail.com</w:t>
+        </w:r>
+      </w:hyperlink>
+    </w:p>
+    <w:p>
+      <w:pPr>
+        <w:rPr>
+          <w:b/>
+        </w:rPr>
+      </w:pPr>
+      <w:hyperlink r:id="rId6" w:history="1">
+        <w:r>
+          <w:rPr>
+            <w:rStyle w:val="Hipercze"/>
+            <w:b/>
+          </w:rPr>
+          <w:t>testuser@gmail.co</w:t>
+        </w:r>
+        <w:r>
+          <w:rPr>
+            <w:rStyle w:val="Hipercze"/>
+            <w:b/>
+          </w:rPr>
+          <w:t>m</w:t>
+        </w:r>
+      </w:hyperlink>
+    </w:p>
+    <w:p>
+      <w:pPr>
+        <w:rPr>
+          <w:b/>
+        </w:rPr>
+      </w:pPr>
+      <w:r>
+        <w:rPr>
+          <w:b/>
+        </w:rPr>
+        <w:t>testuser2@gamil.com</w:t>
+      </w:r>
+    </w:p>
+    <w:p>
+      <w:pPr>
+        <w:rPr>
+          <w:b/>
+        </w:rPr>
+      </w:pPr>
+    </w:p>
+    <w:p>
+      <w:pPr>
+        <w:rPr>
+          <w:b/>
+        </w:rPr>
+      </w:pPr>
+      <w:r>
+        <w:rPr>
+          <w:b/>
+        </w:rPr>
         <w:t xml:space="preserve">Strona główna  (Wall </w:t>
       </w:r>
       <w:proofErr w:type="spellStart"/>
@@ -608,11 +705,20 @@
           <w:ilvl w:val="0"/>
           <w:numId w:val="3"/>
         </w:numPr>
-      </w:pPr>
-      <w:r>
+        <w:rPr>
+          <w:highlight w:val="green"/>
+        </w:rPr>
+      </w:pPr>
+      <w:r>
+        <w:rPr>
+          <w:highlight w:val="green"/>
+        </w:rPr>
         <w:t xml:space="preserve">Dodać </w:t>
       </w:r>
       <w:r>
+        <w:rPr>
+          <w:highlight w:val="green"/>
+        </w:rPr>
         <w:t xml:space="preserve"> wiadomości różnej treści </w:t>
       </w:r>
     </w:p>
@@ -650,11 +756,16 @@
         <w:pStyle w:val="Akapitzlist"/>
         <w:numPr>
           <w:ilvl w:val="0"/>
-          <w:numId w:val="3"/>
+          <w:numId w:val="4"/>
         </w:numPr>
-      </w:pPr>
-      <w:bookmarkStart w:id="0" w:name="_GoBack"/>
-      <w:r>
+        <w:rPr>
+          <w:highlight w:val="green"/>
+        </w:rPr>
+      </w:pPr>
+      <w:r>
+        <w:rPr>
+          <w:highlight w:val="green"/>
+        </w:rPr>
         <w:t>Sprawdzić wyświetlanie tytułu</w:t>
       </w:r>
     </w:p>
@@ -663,14 +774,23 @@
         <w:pStyle w:val="Akapitzlist"/>
         <w:numPr>
           <w:ilvl w:val="0"/>
-          <w:numId w:val="3"/>
+          <w:numId w:val="4"/>
         </w:numPr>
-      </w:pPr>
-      <w:r>
+        <w:rPr>
+          <w:highlight w:val="green"/>
+        </w:rPr>
+      </w:pPr>
+      <w:r>
+        <w:rPr>
+          <w:highlight w:val="green"/>
+        </w:rPr>
         <w:t xml:space="preserve">Sprawdzić wyświetlanie </w:t>
       </w:r>
       <w:proofErr w:type="spellStart"/>
       <w:r>
+        <w:rPr>
+          <w:highlight w:val="green"/>
+        </w:rPr>
         <w:t>Done</w:t>
       </w:r>
       <w:proofErr w:type="spellEnd"/>
@@ -680,14 +800,130 @@
         <w:pStyle w:val="Akapitzlist"/>
         <w:numPr>
           <w:ilvl w:val="0"/>
-          <w:numId w:val="3"/>
+          <w:numId w:val="4"/>
         </w:numPr>
-      </w:pPr>
-      <w:r>
+        <w:rPr>
+          <w:highlight w:val="green"/>
+        </w:rPr>
+      </w:pPr>
+      <w:r>
+        <w:rPr>
+          <w:highlight w:val="green"/>
+        </w:rPr>
         <w:t xml:space="preserve">Sprawdzić zależności miedzy filtrami </w:t>
       </w:r>
     </w:p>
-    <w:bookmarkEnd w:id="0"/>
+    <w:p>
+      <w:proofErr w:type="spellStart"/>
+      <w:r>
+        <w:t>Your</w:t>
+      </w:r>
+      <w:proofErr w:type="spellEnd"/>
+      <w:r>
+        <w:t xml:space="preserve"> Profile </w:t>
+      </w:r>
+    </w:p>
+    <w:p>
+      <w:pPr>
+        <w:pStyle w:val="Akapitzlist"/>
+        <w:numPr>
+          <w:ilvl w:val="0"/>
+          <w:numId w:val="6"/>
+        </w:numPr>
+      </w:pPr>
+      <w:r>
+        <w:t>Sprawdzić wyświetlanie tytułu</w:t>
+      </w:r>
+    </w:p>
+    <w:p>
+      <w:pPr>
+        <w:pStyle w:val="Akapitzlist"/>
+        <w:numPr>
+          <w:ilvl w:val="0"/>
+          <w:numId w:val="6"/>
+        </w:numPr>
+      </w:pPr>
+      <w:r>
+        <w:t>Sprawdzić czy jakiekolwiek posty są dostępne</w:t>
+      </w:r>
+    </w:p>
+    <w:p>
+      <w:pPr>
+        <w:pStyle w:val="Akapitzlist"/>
+        <w:numPr>
+          <w:ilvl w:val="0"/>
+          <w:numId w:val="6"/>
+        </w:numPr>
+      </w:pPr>
+      <w:r>
+        <w:t xml:space="preserve">Sprawdzić dostępność przycisków </w:t>
+      </w:r>
+      <w:proofErr w:type="spellStart"/>
+      <w:r>
+        <w:t>Flowoing</w:t>
+      </w:r>
+      <w:proofErr w:type="spellEnd"/>
+      <w:r>
+        <w:t xml:space="preserve"> </w:t>
+      </w:r>
+      <w:proofErr w:type="spellStart"/>
+      <w:r>
+        <w:t>Flowers</w:t>
+      </w:r>
+      <w:proofErr w:type="spellEnd"/>
+      <w:r>
+        <w:t xml:space="preserve"> …</w:t>
+      </w:r>
+    </w:p>
+    <w:p>
+      <w:pPr>
+        <w:pStyle w:val="Akapitzlist"/>
+        <w:numPr>
+          <w:ilvl w:val="0"/>
+          <w:numId w:val="6"/>
+        </w:numPr>
+      </w:pPr>
+      <w:r>
+        <w:t xml:space="preserve">Sprawdzi skrolowanie postów </w:t>
+      </w:r>
+    </w:p>
+    <w:p>
+      <w:pPr>
+        <w:pStyle w:val="Akapitzlist"/>
+        <w:numPr>
+          <w:ilvl w:val="0"/>
+          <w:numId w:val="6"/>
+        </w:numPr>
+      </w:pPr>
+      <w:r>
+        <w:t xml:space="preserve">Dodanie </w:t>
+      </w:r>
+      <w:proofErr w:type="spellStart"/>
+      <w:r>
+        <w:t>Following</w:t>
+      </w:r>
+      <w:proofErr w:type="spellEnd"/>
+      <w:r>
+        <w:t xml:space="preserve"> powinno zwiększyć licznik</w:t>
+      </w:r>
+    </w:p>
+    <w:p>
+      <w:pPr>
+        <w:pStyle w:val="Akapitzlist"/>
+        <w:numPr>
+          <w:ilvl w:val="0"/>
+          <w:numId w:val="6"/>
+        </w:numPr>
+      </w:pPr>
+      <w:r>
+        <w:t>Odjęcie powinno zmniejszyć</w:t>
+      </w:r>
+      <w:bookmarkStart w:id="0" w:name="_GoBack"/>
+      <w:bookmarkEnd w:id="0"/>
+      <w:r>
+        <w:t xml:space="preserve"> licznika</w:t>
+      </w:r>
+    </w:p>
     <w:p>
       <w:pPr>
         <w:pStyle w:val="Akapitzlist"/>
@@ -706,6 +942,273 @@
 <file path=word/numbering.xml><?xml version="1.0" encoding="utf-8"?>
 <w:numbering xmlns:wpc="http://schemas.microsoft.com/office/word/2010/wordprocessingCanvas" xmlns:mc="http://schemas.openxmlformats.org/markup-compatibility/2006" xmlns:o="urn:schemas-microsoft-com:office:office" xmlns:r="http://schemas.openxmlformats.org/officeDocument/2006/relationships" xmlns:m="http://schemas.openxmlformats.org/officeDocument/2006/math" xmlns:v="urn:schemas-microsoft-com:vml" xmlns:wp14="http://schemas.microsoft.com/office/word/2010/wordprocessingDrawing" xmlns:wp="http://schemas.openxmlformats.org/drawingml/2006/wordprocessingDrawing" xmlns:w10="urn:schemas-microsoft-com:office:word" xmlns:w="http://schemas.openxmlformats.org/wordprocessingml/2006/main" xmlns:w14="http://schemas.microsoft.com/office/word/2010/wordml" xmlns:w15="http://schemas.microsoft.com/office/word/2012/wordml" xmlns:wpg="http://schemas.microsoft.com/office/word/2010/wordprocessingGroup" xmlns:wpi="http://schemas.microsoft.com/office/word/2010/wordprocessingInk" xmlns:wne="http://schemas.microsoft.com/office/word/2006/wordml" xmlns:wps="http://schemas.microsoft.com/office/word/2010/wordprocessingShape" mc:Ignorable="w14 w15 wp14">
   <w:abstractNum w:abstractNumId="0">
+    <w:nsid w:val="46090F01"/>
+    <w:multiLevelType w:val="hybridMultilevel"/>
+    <w:tmpl w:val="93BE61D8"/>
+    <w:lvl w:ilvl="0" w:tplc="C3088808">
+      <w:start w:val="1"/>
+      <w:numFmt w:val="decimal"/>
+      <w:lvlText w:val="%1"/>
+      <w:lvlJc w:val="left"/>
+      <w:pPr>
+        <w:ind w:left="720" w:hanging="360"/>
+      </w:pPr>
+      <w:rPr>
+        <w:rFonts w:hint="default"/>
+      </w:rPr>
+    </w:lvl>
+    <w:lvl w:ilvl="1" w:tplc="04150019" w:tentative="1">
+      <w:start w:val="1"/>
+      <w:numFmt w:val="lowerLetter"/>
+      <w:lvlText w:val="%2."/>
+      <w:lvlJc w:val="left"/>
+      <w:pPr>
+        <w:ind w:left="1440" w:hanging="360"/>
+      </w:pPr>
+    </w:lvl>
+    <w:lvl w:ilvl="2" w:tplc="0415001B" w:tentative="1">
+      <w:start w:val="1"/>
+      <w:numFmt w:val="lowerRoman"/>
+      <w:lvlText w:val="%3."/>
+      <w:lvlJc w:val="right"/>
+      <w:pPr>
+        <w:ind w:left="2160" w:hanging="180"/>
+      </w:pPr>
+    </w:lvl>
+    <w:lvl w:ilvl="3" w:tplc="0415000F" w:tentative="1">
+      <w:start w:val="1"/>
+      <w:numFmt w:val="decimal"/>
+      <w:lvlText w:val="%4."/>
+      <w:lvlJc w:val="left"/>
+      <w:pPr>
+        <w:ind w:left="2880" w:hanging="360"/>
+      </w:pPr>
+    </w:lvl>
+    <w:lvl w:ilvl="4" w:tplc="04150019" w:tentative="1">
+      <w:start w:val="1"/>
+      <w:numFmt w:val="lowerLetter"/>
+      <w:lvlText w:val="%5."/>
+      <w:lvlJc w:val="left"/>
+      <w:pPr>
+        <w:ind w:left="3600" w:hanging="360"/>
+      </w:pPr>
+    </w:lvl>
+    <w:lvl w:ilvl="5" w:tplc="0415001B" w:tentative="1">
+      <w:start w:val="1"/>
+      <w:numFmt w:val="lowerRoman"/>
+      <w:lvlText w:val="%6."/>
+      <w:lvlJc w:val="right"/>
+      <w:pPr>
+        <w:ind w:left="4320" w:hanging="180"/>
+      </w:pPr>
+    </w:lvl>
+    <w:lvl w:ilvl="6" w:tplc="0415000F" w:tentative="1">
+      <w:start w:val="1"/>
+      <w:numFmt w:val="decimal"/>
+      <w:lvlText w:val="%7."/>
+      <w:lvlJc w:val="left"/>
+      <w:pPr>
+        <w:ind w:left="5040" w:hanging="360"/>
+      </w:pPr>
+    </w:lvl>
+    <w:lvl w:ilvl="7" w:tplc="04150019" w:tentative="1">
+      <w:start w:val="1"/>
+      <w:numFmt w:val="lowerLetter"/>
+      <w:lvlText w:val="%8."/>
+      <w:lvlJc w:val="left"/>
+      <w:pPr>
+        <w:ind w:left="5760" w:hanging="360"/>
+      </w:pPr>
+    </w:lvl>
+    <w:lvl w:ilvl="8" w:tplc="0415001B" w:tentative="1">
+      <w:start w:val="1"/>
+      <w:numFmt w:val="lowerRoman"/>
+      <w:lvlText w:val="%9."/>
+      <w:lvlJc w:val="right"/>
+      <w:pPr>
+        <w:ind w:left="6480" w:hanging="180"/>
+      </w:pPr>
+    </w:lvl>
+  </w:abstractNum>
+  <w:abstractNum w:abstractNumId="1">
+    <w:nsid w:val="4C0D63E9"/>
+    <w:multiLevelType w:val="hybridMultilevel"/>
+    <w:tmpl w:val="3B8A8DF6"/>
+    <w:lvl w:ilvl="0" w:tplc="C3088808">
+      <w:start w:val="1"/>
+      <w:numFmt w:val="decimal"/>
+      <w:lvlText w:val="%1"/>
+      <w:lvlJc w:val="left"/>
+      <w:pPr>
+        <w:ind w:left="720" w:hanging="360"/>
+      </w:pPr>
+      <w:rPr>
+        <w:rFonts w:hint="default"/>
+      </w:rPr>
+    </w:lvl>
+    <w:lvl w:ilvl="1" w:tplc="04150019" w:tentative="1">
+      <w:start w:val="1"/>
+      <w:numFmt w:val="lowerLetter"/>
+      <w:lvlText w:val="%2."/>
+      <w:lvlJc w:val="left"/>
+      <w:pPr>
+        <w:ind w:left="1440" w:hanging="360"/>
+      </w:pPr>
+    </w:lvl>
+    <w:lvl w:ilvl="2" w:tplc="0415001B" w:tentative="1">
+      <w:start w:val="1"/>
+      <w:numFmt w:val="lowerRoman"/>
+      <w:lvlText w:val="%3."/>
+      <w:lvlJc w:val="right"/>
+      <w:pPr>
+        <w:ind w:left="2160" w:hanging="180"/>
+      </w:pPr>
+    </w:lvl>
+    <w:lvl w:ilvl="3" w:tplc="0415000F" w:tentative="1">
+      <w:start w:val="1"/>
+      <w:numFmt w:val="decimal"/>
+      <w:lvlText w:val="%4."/>
+      <w:lvlJc w:val="left"/>
+      <w:pPr>
+        <w:ind w:left="2880" w:hanging="360"/>
+      </w:pPr>
+    </w:lvl>
+    <w:lvl w:ilvl="4" w:tplc="04150019" w:tentative="1">
+      <w:start w:val="1"/>
+      <w:numFmt w:val="lowerLetter"/>
+      <w:lvlText w:val="%5."/>
+      <w:lvlJc w:val="left"/>
+      <w:pPr>
+        <w:ind w:left="3600" w:hanging="360"/>
+      </w:pPr>
+    </w:lvl>
+    <w:lvl w:ilvl="5" w:tplc="0415001B" w:tentative="1">
+      <w:start w:val="1"/>
+      <w:numFmt w:val="lowerRoman"/>
+      <w:lvlText w:val="%6."/>
+      <w:lvlJc w:val="right"/>
+      <w:pPr>
+        <w:ind w:left="4320" w:hanging="180"/>
+      </w:pPr>
+    </w:lvl>
+    <w:lvl w:ilvl="6" w:tplc="0415000F" w:tentative="1">
+      <w:start w:val="1"/>
+      <w:numFmt w:val="decimal"/>
+      <w:lvlText w:val="%7."/>
+      <w:lvlJc w:val="left"/>
+      <w:pPr>
+        <w:ind w:left="5040" w:hanging="360"/>
+      </w:pPr>
+    </w:lvl>
+    <w:lvl w:ilvl="7" w:tplc="04150019" w:tentative="1">
+      <w:start w:val="1"/>
+      <w:numFmt w:val="lowerLetter"/>
+      <w:lvlText w:val="%8."/>
+      <w:lvlJc w:val="left"/>
+      <w:pPr>
+        <w:ind w:left="5760" w:hanging="360"/>
+      </w:pPr>
+    </w:lvl>
+    <w:lvl w:ilvl="8" w:tplc="0415001B" w:tentative="1">
+      <w:start w:val="1"/>
+      <w:numFmt w:val="lowerRoman"/>
+      <w:lvlText w:val="%9."/>
+      <w:lvlJc w:val="right"/>
+      <w:pPr>
+        <w:ind w:left="6480" w:hanging="180"/>
+      </w:pPr>
+    </w:lvl>
+  </w:abstractNum>
+  <w:abstractNum w:abstractNumId="2">
+    <w:nsid w:val="550C036B"/>
+    <w:multiLevelType w:val="hybridMultilevel"/>
+    <w:tmpl w:val="BE92674A"/>
+    <w:lvl w:ilvl="0" w:tplc="C3088808">
+      <w:start w:val="1"/>
+      <w:numFmt w:val="decimal"/>
+      <w:lvlText w:val="%1"/>
+      <w:lvlJc w:val="left"/>
+      <w:pPr>
+        <w:ind w:left="720" w:hanging="360"/>
+      </w:pPr>
+      <w:rPr>
+        <w:rFonts w:hint="default"/>
+      </w:rPr>
+    </w:lvl>
+    <w:lvl w:ilvl="1" w:tplc="04150019" w:tentative="1">
+      <w:start w:val="1"/>
+      <w:numFmt w:val="lowerLetter"/>
+      <w:lvlText w:val="%2."/>
+      <w:lvlJc w:val="left"/>
+      <w:pPr>
+        <w:ind w:left="1440" w:hanging="360"/>
+      </w:pPr>
+    </w:lvl>
+    <w:lvl w:ilvl="2" w:tplc="0415001B" w:tentative="1">
+      <w:start w:val="1"/>
+      <w:numFmt w:val="lowerRoman"/>
+      <w:lvlText w:val="%3."/>
+      <w:lvlJc w:val="right"/>
+      <w:pPr>
+        <w:ind w:left="2160" w:hanging="180"/>
+      </w:pPr>
+    </w:lvl>
+    <w:lvl w:ilvl="3" w:tplc="0415000F" w:tentative="1">
+      <w:start w:val="1"/>
+      <w:numFmt w:val="decimal"/>
+      <w:lvlText w:val="%4."/>
+      <w:lvlJc w:val="left"/>
+      <w:pPr>
+        <w:ind w:left="2880" w:hanging="360"/>
+      </w:pPr>
+    </w:lvl>
+    <w:lvl w:ilvl="4" w:tplc="04150019" w:tentative="1">
+      <w:start w:val="1"/>
+      <w:numFmt w:val="lowerLetter"/>
+      <w:lvlText w:val="%5."/>
+      <w:lvlJc w:val="left"/>
+      <w:pPr>
+        <w:ind w:left="3600" w:hanging="360"/>
+      </w:pPr>
+    </w:lvl>
+    <w:lvl w:ilvl="5" w:tplc="0415001B" w:tentative="1">
+      <w:start w:val="1"/>
+      <w:numFmt w:val="lowerRoman"/>
+      <w:lvlText w:val="%6."/>
+      <w:lvlJc w:val="right"/>
+      <w:pPr>
+        <w:ind w:left="4320" w:hanging="180"/>
+      </w:pPr>
+    </w:lvl>
+    <w:lvl w:ilvl="6" w:tplc="0415000F" w:tentative="1">
+      <w:start w:val="1"/>
+      <w:numFmt w:val="decimal"/>
+      <w:lvlText w:val="%7."/>
+      <w:lvlJc w:val="left"/>
+      <w:pPr>
+        <w:ind w:left="5040" w:hanging="360"/>
+      </w:pPr>
+    </w:lvl>
+    <w:lvl w:ilvl="7" w:tplc="04150019" w:tentative="1">
+      <w:start w:val="1"/>
+      <w:numFmt w:val="lowerLetter"/>
+      <w:lvlText w:val="%8."/>
+      <w:lvlJc w:val="left"/>
+      <w:pPr>
+        <w:ind w:left="5760" w:hanging="360"/>
+      </w:pPr>
+    </w:lvl>
+    <w:lvl w:ilvl="8" w:tplc="0415001B" w:tentative="1">
+      <w:start w:val="1"/>
+      <w:numFmt w:val="lowerRoman"/>
+      <w:lvlText w:val="%9."/>
+      <w:lvlJc w:val="right"/>
+      <w:pPr>
+        <w:ind w:left="6480" w:hanging="180"/>
+      </w:pPr>
+    </w:lvl>
+  </w:abstractNum>
+  <w:abstractNum w:abstractNumId="3">
     <w:nsid w:val="59F55D18"/>
     <w:multiLevelType w:val="hybridMultilevel"/>
     <w:tmpl w:val="75A48646"/>
@@ -791,7 +1294,7 @@
       </w:pPr>
     </w:lvl>
   </w:abstractNum>
-  <w:abstractNum w:abstractNumId="1">
+  <w:abstractNum w:abstractNumId="4">
     <w:nsid w:val="77777203"/>
     <w:multiLevelType w:val="hybridMultilevel"/>
     <w:tmpl w:val="B96CFB92"/>
@@ -877,7 +1380,7 @@
       </w:pPr>
     </w:lvl>
   </w:abstractNum>
-  <w:abstractNum w:abstractNumId="2">
+  <w:abstractNum w:abstractNumId="5">
     <w:nsid w:val="7A7D5BA6"/>
     <w:multiLevelType w:val="hybridMultilevel"/>
     <w:tmpl w:val="C1CC4688"/>
@@ -967,13 +1470,22 @@
     </w:lvl>
   </w:abstractNum>
   <w:num w:numId="1">
+    <w:abstractNumId w:val="5"/>
+  </w:num>
+  <w:num w:numId="2">
+    <w:abstractNumId w:val="3"/>
+  </w:num>
+  <w:num w:numId="3">
+    <w:abstractNumId w:val="4"/>
+  </w:num>
+  <w:num w:numId="4">
+    <w:abstractNumId w:val="1"/>
+  </w:num>
+  <w:num w:numId="5">
     <w:abstractNumId w:val="2"/>
   </w:num>
-  <w:num w:numId="2">
+  <w:num w:numId="6">
     <w:abstractNumId w:val="0"/>
-  </w:num>
-  <w:num w:numId="3">
-    <w:abstractNumId w:val="1"/>
   </w:num>
 </w:numbering>
 </file>
@@ -1508,6 +2020,29 @@
       <w:szCs w:val="18"/>
     </w:rPr>
   </w:style>
+  <w:style w:type="character" w:styleId="Hipercze">
+    <w:name w:val="Hyperlink"/>
+    <w:basedOn w:val="Domylnaczcionkaakapitu"/>
+    <w:uiPriority w:val="99"/>
+    <w:unhideWhenUsed/>
+    <w:rsid w:val="003C4019"/>
+    <w:rPr>
+      <w:color w:val="0563C1" w:themeColor="hyperlink"/>
+      <w:u w:val="single"/>
+    </w:rPr>
+  </w:style>
+  <w:style w:type="character" w:styleId="UyteHipercze">
+    <w:name w:val="FollowedHyperlink"/>
+    <w:basedOn w:val="Domylnaczcionkaakapitu"/>
+    <w:uiPriority w:val="99"/>
+    <w:semiHidden/>
+    <w:unhideWhenUsed/>
+    <w:rsid w:val="009D7614"/>
+    <w:rPr>
+      <w:color w:val="954F72" w:themeColor="followedHyperlink"/>
+      <w:u w:val="single"/>
+    </w:rPr>
+  </w:style>
 </w:styles>
 </file>
 

</xml_diff>

<commit_message>
add test to edit profile view, fix test to profile view , update config
</commit_message>
<xml_diff>
--- a/resources/TheShareTestCase.docx
+++ b/resources/TheShareTestCase.docx
@@ -68,14 +68,7 @@
             <w:rStyle w:val="Hipercze"/>
             <w:b/>
           </w:rPr>
-          <w:t>testuser@gmail.co</w:t>
-        </w:r>
-        <w:r>
-          <w:rPr>
-            <w:rStyle w:val="Hipercze"/>
-            <w:b/>
-          </w:rPr>
-          <w:t>m</w:t>
+          <w:t>testuser@gmail.com</w:t>
         </w:r>
       </w:hyperlink>
     </w:p>
@@ -916,18 +909,101 @@
         </w:numPr>
       </w:pPr>
       <w:r>
-        <w:t>Odjęcie powinno zmniejszyć</w:t>
+        <w:t>Odjęcie powinno zmniejszyć licznika</w:t>
+      </w:r>
+    </w:p>
+    <w:p>
+      <w:r>
+        <w:t>Edit profile</w:t>
+      </w:r>
+    </w:p>
+    <w:p>
+      <w:pPr>
+        <w:pStyle w:val="Akapitzlist"/>
+        <w:numPr>
+          <w:ilvl w:val="0"/>
+          <w:numId w:val="7"/>
+        </w:numPr>
+      </w:pPr>
+      <w:r>
+        <w:t>Sprawdzanie wyświetlania tytułu</w:t>
+      </w:r>
+    </w:p>
+    <w:p>
+      <w:pPr>
+        <w:pStyle w:val="Akapitzlist"/>
+        <w:numPr>
+          <w:ilvl w:val="0"/>
+          <w:numId w:val="3"/>
+        </w:numPr>
+        <w:rPr>
+          <w:lang w:val="en-US"/>
+        </w:rPr>
+      </w:pPr>
+      <w:proofErr w:type="spellStart"/>
+      <w:r>
+        <w:rPr>
+          <w:lang w:val="en-US"/>
+        </w:rPr>
+        <w:t>Edycja</w:t>
+      </w:r>
+      <w:proofErr w:type="spellEnd"/>
+      <w:r>
+        <w:rPr>
+          <w:lang w:val="en-US"/>
+        </w:rPr>
+        <w:t xml:space="preserve"> </w:t>
+      </w:r>
+      <w:proofErr w:type="spellStart"/>
+      <w:r>
+        <w:rPr>
+          <w:lang w:val="en-US"/>
+        </w:rPr>
+        <w:t>parametru</w:t>
+      </w:r>
+      <w:proofErr w:type="spellEnd"/>
+      <w:r>
+        <w:rPr>
+          <w:lang w:val="en-US"/>
+        </w:rPr>
+        <w:t xml:space="preserve"> username, about and location</w:t>
+      </w:r>
+      <w:r>
+        <w:rPr>
+          <w:lang w:val="en-US"/>
+        </w:rPr>
+        <w:t xml:space="preserve"> I </w:t>
+      </w:r>
+      <w:proofErr w:type="spellStart"/>
+      <w:r>
+        <w:rPr>
+          <w:lang w:val="en-US"/>
+        </w:rPr>
+        <w:t>sprawdzenie</w:t>
+      </w:r>
+      <w:proofErr w:type="spellEnd"/>
+      <w:r>
+        <w:rPr>
+          <w:lang w:val="en-US"/>
+        </w:rPr>
+        <w:t xml:space="preserve"> </w:t>
+      </w:r>
+      <w:proofErr w:type="spellStart"/>
+      <w:r>
+        <w:rPr>
+          <w:lang w:val="en-US"/>
+        </w:rPr>
+        <w:t>na</w:t>
+      </w:r>
+      <w:proofErr w:type="spellEnd"/>
+      <w:r>
+        <w:rPr>
+          <w:lang w:val="en-US"/>
+        </w:rPr>
+        <w:t xml:space="preserve"> wallu</w:t>
       </w:r>
       <w:bookmarkStart w:id="0" w:name="_GoBack"/>
       <w:bookmarkEnd w:id="0"/>
-      <w:r>
-        <w:t xml:space="preserve"> licznika</w:t>
-      </w:r>
-    </w:p>
-    <w:p>
-      <w:pPr>
-        <w:pStyle w:val="Akapitzlist"/>
-      </w:pPr>
     </w:p>
     <w:sectPr>
       <w:pgSz w:w="11906" w:h="16838"/>
@@ -942,6 +1018,95 @@
 <file path=word/numbering.xml><?xml version="1.0" encoding="utf-8"?>
 <w:numbering xmlns:wpc="http://schemas.microsoft.com/office/word/2010/wordprocessingCanvas" xmlns:mc="http://schemas.openxmlformats.org/markup-compatibility/2006" xmlns:o="urn:schemas-microsoft-com:office:office" xmlns:r="http://schemas.openxmlformats.org/officeDocument/2006/relationships" xmlns:m="http://schemas.openxmlformats.org/officeDocument/2006/math" xmlns:v="urn:schemas-microsoft-com:vml" xmlns:wp14="http://schemas.microsoft.com/office/word/2010/wordprocessingDrawing" xmlns:wp="http://schemas.openxmlformats.org/drawingml/2006/wordprocessingDrawing" xmlns:w10="urn:schemas-microsoft-com:office:word" xmlns:w="http://schemas.openxmlformats.org/wordprocessingml/2006/main" xmlns:w14="http://schemas.microsoft.com/office/word/2010/wordml" xmlns:w15="http://schemas.microsoft.com/office/word/2012/wordml" xmlns:wpg="http://schemas.microsoft.com/office/word/2010/wordprocessingGroup" xmlns:wpi="http://schemas.microsoft.com/office/word/2010/wordprocessingInk" xmlns:wne="http://schemas.microsoft.com/office/word/2006/wordml" xmlns:wps="http://schemas.microsoft.com/office/word/2010/wordprocessingShape" mc:Ignorable="w14 w15 wp14">
   <w:abstractNum w:abstractNumId="0">
+    <w:nsid w:val="33C704BC"/>
+    <w:multiLevelType w:val="hybridMultilevel"/>
+    <w:tmpl w:val="158861BE"/>
+    <w:lvl w:ilvl="0" w:tplc="948E8538">
+      <w:start w:val="1"/>
+      <w:numFmt w:val="decimal"/>
+      <w:lvlText w:val="%1"/>
+      <w:lvlJc w:val="left"/>
+      <w:pPr>
+        <w:ind w:left="720" w:hanging="360"/>
+      </w:pPr>
+      <w:rPr>
+        <w:rFonts w:hint="default"/>
+      </w:rPr>
+    </w:lvl>
+    <w:lvl w:ilvl="1" w:tplc="04150019" w:tentative="1">
+      <w:start w:val="1"/>
+      <w:numFmt w:val="lowerLetter"/>
+      <w:lvlText w:val="%2."/>
+      <w:lvlJc w:val="left"/>
+      <w:pPr>
+        <w:ind w:left="1440" w:hanging="360"/>
+      </w:pPr>
+    </w:lvl>
+    <w:lvl w:ilvl="2" w:tplc="0415001B" w:tentative="1">
+      <w:start w:val="1"/>
+      <w:numFmt w:val="lowerRoman"/>
+      <w:lvlText w:val="%3."/>
+      <w:lvlJc w:val="right"/>
+      <w:pPr>
+        <w:ind w:left="2160" w:hanging="180"/>
+      </w:pPr>
+    </w:lvl>
+    <w:lvl w:ilvl="3" w:tplc="0415000F" w:tentative="1">
+      <w:start w:val="1"/>
+      <w:numFmt w:val="decimal"/>
+      <w:lvlText w:val="%4."/>
+      <w:lvlJc w:val="left"/>
+      <w:pPr>
+        <w:ind w:left="2880" w:hanging="360"/>
+      </w:pPr>
+    </w:lvl>
+    <w:lvl w:ilvl="4" w:tplc="04150019" w:tentative="1">
+      <w:start w:val="1"/>
+      <w:numFmt w:val="lowerLetter"/>
+      <w:lvlText w:val="%5."/>
+      <w:lvlJc w:val="left"/>
+      <w:pPr>
+        <w:ind w:left="3600" w:hanging="360"/>
+      </w:pPr>
+    </w:lvl>
+    <w:lvl w:ilvl="5" w:tplc="0415001B" w:tentative="1">
+      <w:start w:val="1"/>
+      <w:numFmt w:val="lowerRoman"/>
+      <w:lvlText w:val="%6."/>
+      <w:lvlJc w:val="right"/>
+      <w:pPr>
+        <w:ind w:left="4320" w:hanging="180"/>
+      </w:pPr>
+    </w:lvl>
+    <w:lvl w:ilvl="6" w:tplc="0415000F" w:tentative="1">
+      <w:start w:val="1"/>
+      <w:numFmt w:val="decimal"/>
+      <w:lvlText w:val="%7."/>
+      <w:lvlJc w:val="left"/>
+      <w:pPr>
+        <w:ind w:left="5040" w:hanging="360"/>
+      </w:pPr>
+    </w:lvl>
+    <w:lvl w:ilvl="7" w:tplc="04150019" w:tentative="1">
+      <w:start w:val="1"/>
+      <w:numFmt w:val="lowerLetter"/>
+      <w:lvlText w:val="%8."/>
+      <w:lvlJc w:val="left"/>
+      <w:pPr>
+        <w:ind w:left="5760" w:hanging="360"/>
+      </w:pPr>
+    </w:lvl>
+    <w:lvl w:ilvl="8" w:tplc="0415001B" w:tentative="1">
+      <w:start w:val="1"/>
+      <w:numFmt w:val="lowerRoman"/>
+      <w:lvlText w:val="%9."/>
+      <w:lvlJc w:val="right"/>
+      <w:pPr>
+        <w:ind w:left="6480" w:hanging="180"/>
+      </w:pPr>
+    </w:lvl>
+  </w:abstractNum>
+  <w:abstractNum w:abstractNumId="1">
     <w:nsid w:val="46090F01"/>
     <w:multiLevelType w:val="hybridMultilevel"/>
     <w:tmpl w:val="93BE61D8"/>
@@ -1030,7 +1195,7 @@
       </w:pPr>
     </w:lvl>
   </w:abstractNum>
-  <w:abstractNum w:abstractNumId="1">
+  <w:abstractNum w:abstractNumId="2">
     <w:nsid w:val="4C0D63E9"/>
     <w:multiLevelType w:val="hybridMultilevel"/>
     <w:tmpl w:val="3B8A8DF6"/>
@@ -1119,7 +1284,7 @@
       </w:pPr>
     </w:lvl>
   </w:abstractNum>
-  <w:abstractNum w:abstractNumId="2">
+  <w:abstractNum w:abstractNumId="3">
     <w:nsid w:val="550C036B"/>
     <w:multiLevelType w:val="hybridMultilevel"/>
     <w:tmpl w:val="BE92674A"/>
@@ -1208,7 +1373,7 @@
       </w:pPr>
     </w:lvl>
   </w:abstractNum>
-  <w:abstractNum w:abstractNumId="3">
+  <w:abstractNum w:abstractNumId="4">
     <w:nsid w:val="59F55D18"/>
     <w:multiLevelType w:val="hybridMultilevel"/>
     <w:tmpl w:val="75A48646"/>
@@ -1294,10 +1459,10 @@
       </w:pPr>
     </w:lvl>
   </w:abstractNum>
-  <w:abstractNum w:abstractNumId="4">
+  <w:abstractNum w:abstractNumId="5">
     <w:nsid w:val="77777203"/>
     <w:multiLevelType w:val="hybridMultilevel"/>
-    <w:tmpl w:val="B96CFB92"/>
+    <w:tmpl w:val="D598DA22"/>
     <w:lvl w:ilvl="0" w:tplc="0415000F">
       <w:start w:val="1"/>
       <w:numFmt w:val="decimal"/>
@@ -1380,7 +1545,7 @@
       </w:pPr>
     </w:lvl>
   </w:abstractNum>
-  <w:abstractNum w:abstractNumId="5">
+  <w:abstractNum w:abstractNumId="6">
     <w:nsid w:val="7A7D5BA6"/>
     <w:multiLevelType w:val="hybridMultilevel"/>
     <w:tmpl w:val="C1CC4688"/>
@@ -1470,21 +1635,24 @@
     </w:lvl>
   </w:abstractNum>
   <w:num w:numId="1">
+    <w:abstractNumId w:val="6"/>
+  </w:num>
+  <w:num w:numId="2">
+    <w:abstractNumId w:val="4"/>
+  </w:num>
+  <w:num w:numId="3">
     <w:abstractNumId w:val="5"/>
   </w:num>
-  <w:num w:numId="2">
+  <w:num w:numId="4">
+    <w:abstractNumId w:val="2"/>
+  </w:num>
+  <w:num w:numId="5">
     <w:abstractNumId w:val="3"/>
   </w:num>
-  <w:num w:numId="3">
-    <w:abstractNumId w:val="4"/>
-  </w:num>
-  <w:num w:numId="4">
+  <w:num w:numId="6">
     <w:abstractNumId w:val="1"/>
   </w:num>
-  <w:num w:numId="5">
-    <w:abstractNumId w:val="2"/>
-  </w:num>
-  <w:num w:numId="6">
+  <w:num w:numId="7">
     <w:abstractNumId w:val="0"/>
   </w:num>
 </w:numbering>

</xml_diff>